<commit_message>
3x4 keypad van op digikey erbij gezet
</commit_message>
<xml_diff>
--- a/BOM.docx
+++ b/BOM.docx
@@ -165,25 +165,61 @@
           <w:szCs w:val="24"/>
           <w:lang w:val="nl-NL"/>
         </w:rPr>
-        <w:t>3x Servo motor</w:t>
-      </w:r>
-    </w:p>
-    <w:p>
-      <w:pPr>
-        <w:jc w:val="both"/>
-        <w:rPr>
-          <w:sz w:val="24"/>
-          <w:szCs w:val="24"/>
-          <w:lang w:val="nl-NL"/>
-        </w:rPr>
-      </w:pPr>
-      <w:r>
-        <w:rPr>
-          <w:sz w:val="24"/>
-          <w:szCs w:val="24"/>
-          <w:lang w:val="nl-NL"/>
-        </w:rPr>
-        <w:t>1x weight sensor</w:t>
+        <w:t xml:space="preserve">3x </w:t>
+      </w:r>
+      <w:proofErr w:type="spellStart"/>
+      <w:r>
+        <w:rPr>
+          <w:sz w:val="24"/>
+          <w:szCs w:val="24"/>
+          <w:lang w:val="nl-NL"/>
+        </w:rPr>
+        <w:t>Servo</w:t>
+      </w:r>
+      <w:proofErr w:type="spellEnd"/>
+      <w:r>
+        <w:rPr>
+          <w:sz w:val="24"/>
+          <w:szCs w:val="24"/>
+          <w:lang w:val="nl-NL"/>
+        </w:rPr>
+        <w:t xml:space="preserve"> motor</w:t>
+      </w:r>
+    </w:p>
+    <w:p>
+      <w:pPr>
+        <w:jc w:val="both"/>
+        <w:rPr>
+          <w:sz w:val="24"/>
+          <w:szCs w:val="24"/>
+          <w:lang w:val="nl-NL"/>
+        </w:rPr>
+      </w:pPr>
+      <w:r>
+        <w:rPr>
+          <w:sz w:val="24"/>
+          <w:szCs w:val="24"/>
+          <w:lang w:val="nl-NL"/>
+        </w:rPr>
+        <w:t xml:space="preserve">1x </w:t>
+      </w:r>
+      <w:proofErr w:type="spellStart"/>
+      <w:r>
+        <w:rPr>
+          <w:sz w:val="24"/>
+          <w:szCs w:val="24"/>
+          <w:lang w:val="nl-NL"/>
+        </w:rPr>
+        <w:t>weight</w:t>
+      </w:r>
+      <w:proofErr w:type="spellEnd"/>
+      <w:r>
+        <w:rPr>
+          <w:sz w:val="24"/>
+          <w:szCs w:val="24"/>
+          <w:lang w:val="nl-NL"/>
+        </w:rPr>
+        <w:t xml:space="preserve"> sensor</w:t>
       </w:r>
     </w:p>
     <w:p>
@@ -527,23 +563,7 @@
           <w:szCs w:val="24"/>
           <w:lang w:val="nl-NL"/>
         </w:rPr>
-        <w:t xml:space="preserve">1x LCD 20*4 </w:t>
-      </w:r>
-      <w:r>
-        <w:rPr>
-          <w:sz w:val="24"/>
-          <w:szCs w:val="24"/>
-          <w:lang w:val="nl-NL"/>
-        </w:rPr>
-        <w:t xml:space="preserve"> (met I2C module)</w:t>
-      </w:r>
-      <w:r>
-        <w:rPr>
-          <w:sz w:val="24"/>
-          <w:szCs w:val="24"/>
-          <w:lang w:val="nl-NL"/>
-        </w:rPr>
-        <w:t xml:space="preserve"> (op school)</w:t>
+        <w:t>1x LCD 20*4  (met I2C module) (op school)</w:t>
       </w:r>
     </w:p>
     <w:p>
@@ -579,13 +599,48 @@
           <w:szCs w:val="24"/>
           <w:lang w:val="nl-NL"/>
         </w:rPr>
-        <w:t xml:space="preserve"> (Dit is 4x4, ideaal is dit 3x4)</w:t>
-      </w:r>
-    </w:p>
-    <w:p>
-      <w:pPr>
-        <w:jc w:val="both"/>
-        <w:rPr>
+        <w:t xml:space="preserve"> (Dit is 4x4, ideaal is dit 3x4</w:t>
+      </w:r>
+      <w:r>
+        <w:rPr>
+          <w:sz w:val="24"/>
+          <w:szCs w:val="24"/>
+          <w:lang w:val="nl-NL"/>
+        </w:rPr>
+        <w:t xml:space="preserve"> (op </w:t>
+      </w:r>
+      <w:proofErr w:type="spellStart"/>
+      <w:r>
+        <w:rPr>
+          <w:sz w:val="24"/>
+          <w:szCs w:val="24"/>
+          <w:lang w:val="nl-NL"/>
+        </w:rPr>
+        <w:t>mousser</w:t>
+      </w:r>
+      <w:proofErr w:type="spellEnd"/>
+      <w:r>
+        <w:rPr>
+          <w:sz w:val="24"/>
+          <w:szCs w:val="24"/>
+          <w:lang w:val="nl-NL"/>
+        </w:rPr>
+        <w:t>)</w:t>
+      </w:r>
+      <w:r>
+        <w:rPr>
+          <w:sz w:val="24"/>
+          <w:szCs w:val="24"/>
+          <w:lang w:val="nl-NL"/>
+        </w:rPr>
+        <w:t>)</w:t>
+      </w:r>
+    </w:p>
+    <w:p>
+      <w:pPr>
+        <w:jc w:val="both"/>
+        <w:rPr>
+          <w:rStyle w:val="Hyperlink"/>
           <w:sz w:val="24"/>
           <w:szCs w:val="24"/>
           <w:lang w:val="nl-NL"/>
@@ -607,28 +662,97 @@
       <w:pPr>
         <w:jc w:val="both"/>
         <w:rPr>
-          <w:sz w:val="24"/>
-          <w:szCs w:val="24"/>
-          <w:lang w:val="nl-NL"/>
-        </w:rPr>
-      </w:pPr>
-    </w:p>
-    <w:p>
-      <w:pPr>
-        <w:jc w:val="both"/>
-        <w:rPr>
-          <w:sz w:val="24"/>
-          <w:szCs w:val="24"/>
-          <w:lang w:val="nl-NL"/>
-        </w:rPr>
-      </w:pPr>
-      <w:r>
-        <w:rPr>
-          <w:sz w:val="24"/>
-          <w:szCs w:val="24"/>
-          <w:lang w:val="nl-NL"/>
-        </w:rPr>
-        <w:lastRenderedPageBreak/>
+          <w:rStyle w:val="Hyperlink"/>
+          <w:sz w:val="24"/>
+          <w:szCs w:val="24"/>
+          <w:lang w:val="nl-NL"/>
+        </w:rPr>
+      </w:pPr>
+    </w:p>
+    <w:p>
+      <w:pPr>
+        <w:jc w:val="both"/>
+        <w:rPr>
+          <w:rStyle w:val="Hyperlink"/>
+          <w:sz w:val="24"/>
+          <w:szCs w:val="24"/>
+          <w:lang w:val="nl-NL"/>
+        </w:rPr>
+      </w:pPr>
+      <w:hyperlink r:id="rId6" w:history="1">
+        <w:r>
+          <w:rPr>
+            <w:rStyle w:val="Hyperlink"/>
+            <w:sz w:val="24"/>
+            <w:szCs w:val="24"/>
+            <w:lang w:val="nl-NL"/>
+          </w:rPr>
+          <w:t>https://www.digikey.be/en/products/detail/adafruit-industries-llc/419/5353596?utm_adgroup=Keypad%20Switches&amp;utm_source=google&amp;utm_medium=cpc&amp;utm_campaign=Shopping_Product_Switches&amp;utm_term=&amp;productid=5353596&amp;gclid=CjwKCAiAgvKQBhBbEiw</w:t>
+        </w:r>
+        <w:r>
+          <w:rPr>
+            <w:rStyle w:val="Hyperlink"/>
+            <w:sz w:val="24"/>
+            <w:szCs w:val="24"/>
+            <w:lang w:val="nl-NL"/>
+          </w:rPr>
+          <w:t>A</w:t>
+        </w:r>
+        <w:r>
+          <w:rPr>
+            <w:rStyle w:val="Hyperlink"/>
+            <w:sz w:val="24"/>
+            <w:szCs w:val="24"/>
+            <w:lang w:val="nl-NL"/>
+          </w:rPr>
+          <w:t>aPQw3DbU_S0jSP3SLidW6TMW2IL6caK4ikFfHGpXlPuu4_4Nc0PhgE9W6hoChqwQA</w:t>
+        </w:r>
+        <w:r>
+          <w:rPr>
+            <w:rStyle w:val="Hyperlink"/>
+            <w:sz w:val="24"/>
+            <w:szCs w:val="24"/>
+            <w:lang w:val="nl-NL"/>
+          </w:rPr>
+          <w:t>v</w:t>
+        </w:r>
+        <w:r>
+          <w:rPr>
+            <w:rStyle w:val="Hyperlink"/>
+            <w:sz w:val="24"/>
+            <w:szCs w:val="24"/>
+            <w:lang w:val="nl-NL"/>
+          </w:rPr>
+          <w:t>D_BwE</w:t>
+        </w:r>
+      </w:hyperlink>
+    </w:p>
+    <w:p>
+      <w:pPr>
+        <w:jc w:val="both"/>
+        <w:rPr>
+          <w:rStyle w:val="Hyperlink"/>
+          <w:sz w:val="24"/>
+          <w:szCs w:val="24"/>
+          <w:lang w:val="nl-NL"/>
+        </w:rPr>
+      </w:pPr>
+    </w:p>
+    <w:p>
+      <w:pPr>
+        <w:jc w:val="both"/>
+        <w:rPr>
+          <w:sz w:val="24"/>
+          <w:szCs w:val="24"/>
+          <w:lang w:val="nl-NL"/>
+        </w:rPr>
+      </w:pPr>
+      <w:r>
+        <w:rPr>
+          <w:sz w:val="24"/>
+          <w:szCs w:val="24"/>
+          <w:lang w:val="nl-NL"/>
+        </w:rPr>
         <w:t>4x PN532 (HW-147)</w:t>
       </w:r>
       <w:r>
@@ -655,7 +779,25 @@
           <w:szCs w:val="24"/>
           <w:lang w:val="nl-NL"/>
         </w:rPr>
-        <w:t>3x Servo motor</w:t>
+        <w:t xml:space="preserve">3x </w:t>
+      </w:r>
+      <w:proofErr w:type="spellStart"/>
+      <w:r>
+        <w:rPr>
+          <w:sz w:val="24"/>
+          <w:szCs w:val="24"/>
+          <w:lang w:val="nl-NL"/>
+        </w:rPr>
+        <w:t>Servo</w:t>
+      </w:r>
+      <w:proofErr w:type="spellEnd"/>
+      <w:r>
+        <w:rPr>
+          <w:sz w:val="24"/>
+          <w:szCs w:val="24"/>
+          <w:lang w:val="nl-NL"/>
+        </w:rPr>
+        <w:t xml:space="preserve"> motor</w:t>
       </w:r>
       <w:r>
         <w:rPr>
@@ -675,7 +817,7 @@
           <w:lang w:val="nl-NL"/>
         </w:rPr>
       </w:pPr>
-      <w:hyperlink r:id="rId6" w:history="1">
+      <w:hyperlink r:id="rId7" w:history="1">
         <w:r>
           <w:rPr>
             <w:rStyle w:val="Hyperlink"/>
@@ -712,19 +854,37 @@
           <w:szCs w:val="24"/>
           <w:lang w:val="nl-NL"/>
         </w:rPr>
-        <w:t>1x weight sensor</w:t>
-      </w:r>
-    </w:p>
-    <w:p>
-      <w:pPr>
-        <w:jc w:val="both"/>
-        <w:rPr>
-          <w:sz w:val="24"/>
-          <w:szCs w:val="24"/>
-          <w:lang w:val="nl-NL"/>
-        </w:rPr>
-      </w:pPr>
-      <w:hyperlink r:id="rId7" w:history="1">
+        <w:t xml:space="preserve">1x </w:t>
+      </w:r>
+      <w:proofErr w:type="spellStart"/>
+      <w:r>
+        <w:rPr>
+          <w:sz w:val="24"/>
+          <w:szCs w:val="24"/>
+          <w:lang w:val="nl-NL"/>
+        </w:rPr>
+        <w:t>weight</w:t>
+      </w:r>
+      <w:proofErr w:type="spellEnd"/>
+      <w:r>
+        <w:rPr>
+          <w:sz w:val="24"/>
+          <w:szCs w:val="24"/>
+          <w:lang w:val="nl-NL"/>
+        </w:rPr>
+        <w:t xml:space="preserve"> sensor</w:t>
+      </w:r>
+    </w:p>
+    <w:p>
+      <w:pPr>
+        <w:jc w:val="both"/>
+        <w:rPr>
+          <w:sz w:val="24"/>
+          <w:szCs w:val="24"/>
+          <w:lang w:val="nl-NL"/>
+        </w:rPr>
+      </w:pPr>
+      <w:hyperlink r:id="rId8" w:history="1">
         <w:r>
           <w:rPr>
             <w:rStyle w:val="Hyperlink"/>
@@ -745,7 +905,7 @@
           <w:lang w:val="nl-NL"/>
         </w:rPr>
       </w:pPr>
-      <w:hyperlink r:id="rId8" w:history="1">
+      <w:hyperlink r:id="rId9" w:history="1">
         <w:r>
           <w:rPr>
             <w:rStyle w:val="Hyperlink"/>
@@ -1325,6 +1485,18 @@
       <w:shd w:val="clear" w:color="auto" w:fill="E1DFDD"/>
     </w:rPr>
   </w:style>
+  <w:style w:type="character" w:styleId="GevolgdeHyperlink">
+    <w:name w:val="FollowedHyperlink"/>
+    <w:basedOn w:val="Standaardalinea-lettertype"/>
+    <w:uiPriority w:val="99"/>
+    <w:semiHidden/>
+    <w:unhideWhenUsed/>
+    <w:rsid w:val="008C78D8"/>
+    <w:rPr>
+      <w:color w:val="954F72" w:themeColor="followedHyperlink"/>
+      <w:u w:val="single"/>
+    </w:rPr>
+  </w:style>
 </w:styles>
 </file>
 

</xml_diff>